<commit_message>
edited the art document
</commit_message>
<xml_diff>
--- a/Concept/Documentation/Art document.docx
+++ b/Concept/Documentation/Art document.docx
@@ -5,14 +5,14 @@
     <w:p>
       <w:pPr>
         <w:rPr>
-          <w:rFonts w:ascii="Baskerville Old Face" w:hAnsi="Baskerville Old Face"/>
+          <w:b/>
           <w:sz w:val="40"/>
           <w:szCs w:val="40"/>
         </w:rPr>
       </w:pPr>
       <w:r>
         <w:rPr>
-          <w:rFonts w:ascii="Baskerville Old Face" w:hAnsi="Baskerville Old Face"/>
+          <w:b/>
           <w:sz w:val="40"/>
           <w:szCs w:val="40"/>
         </w:rPr>
@@ -22,32 +22,96 @@
     <w:p>
       <w:pPr>
         <w:rPr>
-          <w:rFonts w:ascii="Baskerville Old Face" w:hAnsi="Baskerville Old Face"/>
-          <w:sz w:val="24"/>
-          <w:szCs w:val="24"/>
-        </w:rPr>
-      </w:pPr>
-    </w:p>
-    <w:p>
-      <w:pPr>
-        <w:rPr>
-          <w:rFonts w:ascii="Baskerville Old Face" w:hAnsi="Baskerville Old Face"/>
-          <w:sz w:val="24"/>
-          <w:szCs w:val="24"/>
-        </w:rPr>
-      </w:pPr>
-      <w:r>
-        <w:rPr>
-          <w:rFonts w:ascii="Baskerville Old Face" w:hAnsi="Baskerville Old Face"/>
-          <w:sz w:val="24"/>
-          <w:szCs w:val="24"/>
-        </w:rPr>
-        <w:t xml:space="preserve">The art style of our game is shell shaded and based on </w:t>
+          <w:b/>
+          <w:sz w:val="28"/>
+          <w:szCs w:val="28"/>
+        </w:rPr>
+      </w:pPr>
+      <w:r>
+        <w:rPr>
+          <w:b/>
+          <w:sz w:val="28"/>
+          <w:szCs w:val="28"/>
+        </w:rPr>
+        <w:t>Art style</w:t>
+      </w:r>
+      <w:r>
+        <w:rPr>
+          <w:b/>
+          <w:sz w:val="28"/>
+          <w:szCs w:val="28"/>
+        </w:rPr>
+        <w:t>:</w:t>
+      </w:r>
+    </w:p>
+    <w:p>
+      <w:pPr>
+        <w:rPr>
+          <w:b/>
+          <w:sz w:val="28"/>
+          <w:szCs w:val="28"/>
+        </w:rPr>
+      </w:pPr>
+      <w:r>
+        <w:rPr>
+          <w:sz w:val="24"/>
+          <w:szCs w:val="24"/>
+        </w:rPr>
+        <w:t>Cell Shaded</w:t>
+      </w:r>
+    </w:p>
+    <w:p>
+      <w:pPr>
+        <w:rPr>
+          <w:sz w:val="24"/>
+          <w:szCs w:val="24"/>
+        </w:rPr>
+      </w:pPr>
+      <w:r>
+        <w:rPr>
+          <w:sz w:val="24"/>
+          <w:szCs w:val="24"/>
+        </w:rPr>
+        <w:t>We chose the art style cell shaded cause we think it would be suitable in our game. The game takes place in Japan.</w:t>
+      </w:r>
+      <w:r>
+        <w:rPr>
+          <w:sz w:val="24"/>
+          <w:szCs w:val="24"/>
+        </w:rPr>
+        <w:t xml:space="preserve"> It takes place in a time where guns were not invented yet but were about to be in Europe (so around 1500)</w:t>
+      </w:r>
+      <w:r>
+        <w:rPr>
+          <w:sz w:val="24"/>
+          <w:szCs w:val="24"/>
+        </w:rPr>
+        <w:t xml:space="preserve"> The setting is </w:t>
+      </w:r>
+      <w:r>
+        <w:rPr>
+          <w:sz w:val="24"/>
+          <w:szCs w:val="24"/>
+        </w:rPr>
+        <w:t xml:space="preserve">Bringing Ninja and Mythical </w:t>
+      </w:r>
+      <w:r>
+        <w:rPr>
+          <w:sz w:val="24"/>
+          <w:szCs w:val="24"/>
+        </w:rPr>
+        <w:t xml:space="preserve">creatures together. </w:t>
+      </w:r>
+      <w:r>
+        <w:rPr>
+          <w:sz w:val="24"/>
+          <w:szCs w:val="24"/>
+        </w:rPr>
+        <w:t xml:space="preserve">We looked for inspiration in </w:t>
       </w:r>
       <w:proofErr w:type="spellStart"/>
       <w:r>
         <w:rPr>
-          <w:rFonts w:ascii="Baskerville Old Face" w:hAnsi="Baskerville Old Face"/>
           <w:sz w:val="24"/>
           <w:szCs w:val="24"/>
         </w:rPr>
@@ -56,343 +120,357 @@
       <w:proofErr w:type="spellEnd"/>
       <w:r>
         <w:rPr>
-          <w:rFonts w:ascii="Baskerville Old Face" w:hAnsi="Baskerville Old Face"/>
-          <w:sz w:val="24"/>
-          <w:szCs w:val="24"/>
-        </w:rPr>
-        <w:t>.</w:t>
+          <w:sz w:val="24"/>
+          <w:szCs w:val="24"/>
+        </w:rPr>
+        <w:t xml:space="preserve"> (a PlayStation 2 game).</w:t>
+      </w:r>
+      <w:r>
+        <w:rPr>
+          <w:sz w:val="24"/>
+          <w:szCs w:val="24"/>
+        </w:rPr>
+        <w:t xml:space="preserve"> And also in The legend of Zelda to get an idea of how we want to shade everything exactly. </w:t>
+      </w:r>
+    </w:p>
+    <w:p>
+      <w:pPr>
+        <w:rPr>
+          <w:sz w:val="24"/>
+          <w:szCs w:val="24"/>
+        </w:rPr>
+      </w:pPr>
+    </w:p>
+    <w:p>
+      <w:pPr>
+        <w:rPr>
+          <w:b/>
+          <w:sz w:val="28"/>
+          <w:szCs w:val="28"/>
+        </w:rPr>
+      </w:pPr>
+      <w:r>
+        <w:rPr>
+          <w:b/>
+          <w:sz w:val="28"/>
+          <w:szCs w:val="28"/>
+        </w:rPr>
+        <w:t>Main Character:</w:t>
+      </w:r>
+    </w:p>
+    <w:p>
+      <w:pPr>
+        <w:rPr>
+          <w:sz w:val="24"/>
+          <w:szCs w:val="24"/>
+        </w:rPr>
+      </w:pPr>
+      <w:r>
+        <w:rPr>
+          <w:sz w:val="24"/>
+          <w:szCs w:val="24"/>
+        </w:rPr>
+        <w:t xml:space="preserve">Our main character has no name and goes to a ninja school. He wears simple ninja cloth clothing without any armor attacked. It is going to be mostly one color to illustrate a school uniform feeling.  He Has short hair and is of average height. He does have some noticeable muscle on his arm and chest.  He is around 15-17 years old. </w:t>
+      </w:r>
+    </w:p>
+    <w:p>
+      <w:pPr>
+        <w:rPr>
+          <w:sz w:val="24"/>
+          <w:szCs w:val="24"/>
+        </w:rPr>
+      </w:pPr>
+      <w:r>
+        <w:rPr>
+          <w:sz w:val="24"/>
+          <w:szCs w:val="24"/>
+        </w:rPr>
+        <w:t xml:space="preserve">He comes from a poor family but goes to school to become a ninja. In this case (see story) a soldier for very important situations. Specialist. He is the best of his class but he is sloppy. He rarely wakes up on time or really listens to the teachers. </w:t>
+      </w:r>
+    </w:p>
+    <w:p>
+      <w:pPr>
+        <w:rPr>
+          <w:b/>
+          <w:sz w:val="28"/>
+          <w:szCs w:val="24"/>
+        </w:rPr>
+      </w:pPr>
+      <w:r>
+        <w:rPr>
+          <w:b/>
+          <w:sz w:val="28"/>
+          <w:szCs w:val="24"/>
+        </w:rPr>
+        <w:t>Enemy:</w:t>
+      </w:r>
+    </w:p>
+    <w:p>
+      <w:pPr>
+        <w:rPr>
+          <w:sz w:val="24"/>
+          <w:szCs w:val="24"/>
+        </w:rPr>
+      </w:pPr>
+      <w:r>
+        <w:rPr>
+          <w:sz w:val="24"/>
+          <w:szCs w:val="24"/>
+        </w:rPr>
+        <w:t xml:space="preserve">Our main Enemy is the Kappa. A river monster that eats children.  The kappa is from Japanese folklore. There are many versions like the kappa in different countries. We based our story on the Japanese kappa to fit the setting of the game. In general kappa’s are human scaled bodies with the top of their heads open and filled with water. Their mouths look like that of bird and the have claws. They are slimy and green and on most pictures they look like a half balding old man. </w:t>
+      </w:r>
+    </w:p>
+    <w:p>
+      <w:pPr>
+        <w:rPr>
+          <w:sz w:val="24"/>
+          <w:szCs w:val="24"/>
+        </w:rPr>
+      </w:pPr>
+      <w:r>
+        <w:rPr>
+          <w:sz w:val="24"/>
+          <w:szCs w:val="24"/>
+        </w:rPr>
+        <w:t>We have 3 different levels of kappa’s</w:t>
+      </w:r>
+    </w:p>
+    <w:p>
+      <w:pPr>
+        <w:rPr>
+          <w:b/>
+          <w:sz w:val="24"/>
+          <w:szCs w:val="24"/>
+        </w:rPr>
+      </w:pPr>
+      <w:r>
+        <w:rPr>
+          <w:b/>
+          <w:sz w:val="24"/>
+          <w:szCs w:val="24"/>
+        </w:rPr>
+        <w:t xml:space="preserve">Enemy </w:t>
+      </w:r>
+      <w:r>
+        <w:rPr>
+          <w:b/>
+          <w:sz w:val="24"/>
+          <w:szCs w:val="24"/>
+        </w:rPr>
+        <w:t>Lvl1:</w:t>
+      </w:r>
+    </w:p>
+    <w:p>
+      <w:pPr>
+        <w:rPr>
+          <w:sz w:val="24"/>
+          <w:szCs w:val="24"/>
+        </w:rPr>
+      </w:pPr>
+      <w:r>
+        <w:rPr>
+          <w:sz w:val="24"/>
+          <w:szCs w:val="24"/>
+        </w:rPr>
+        <w:t>Level 1 is the baby kappa. The baby kappa has no hair or a shell. On land he crawls on hands on feed. Similar to Golem from LOTR and The Hobbit. They don’t have as much scales as the other levels and ar</w:t>
+      </w:r>
+      <w:r>
+        <w:rPr>
+          <w:sz w:val="24"/>
+          <w:szCs w:val="24"/>
+        </w:rPr>
+        <w:t>e also way slimier</w:t>
+      </w:r>
+      <w:r>
+        <w:rPr>
+          <w:sz w:val="24"/>
+          <w:szCs w:val="24"/>
+        </w:rPr>
+        <w:t xml:space="preserve">. All kappa’s have an open head with water in them.  </w:t>
+      </w:r>
+      <w:r>
+        <w:rPr>
+          <w:sz w:val="24"/>
+          <w:szCs w:val="24"/>
+        </w:rPr>
+        <w:t xml:space="preserve">The baby kappa’s have a sad look on their eyes. </w:t>
+      </w:r>
+    </w:p>
+    <w:p>
+      <w:pPr>
+        <w:rPr>
+          <w:b/>
+          <w:sz w:val="24"/>
+          <w:szCs w:val="24"/>
+        </w:rPr>
+      </w:pPr>
+    </w:p>
+    <w:p>
+      <w:pPr>
+        <w:rPr>
+          <w:b/>
+          <w:sz w:val="24"/>
+          <w:szCs w:val="24"/>
+        </w:rPr>
+      </w:pPr>
+    </w:p>
+    <w:p>
+      <w:pPr>
+        <w:rPr>
+          <w:b/>
+          <w:sz w:val="24"/>
+          <w:szCs w:val="24"/>
+        </w:rPr>
+      </w:pPr>
+      <w:r>
+        <w:rPr>
+          <w:b/>
+          <w:sz w:val="24"/>
+          <w:szCs w:val="24"/>
+        </w:rPr>
+        <w:lastRenderedPageBreak/>
+        <w:t xml:space="preserve">Enemy </w:t>
+      </w:r>
+      <w:r>
+        <w:rPr>
+          <w:b/>
+          <w:sz w:val="24"/>
+          <w:szCs w:val="24"/>
+        </w:rPr>
+        <w:t xml:space="preserve">Lvl2: </w:t>
+      </w:r>
+    </w:p>
+    <w:p>
+      <w:pPr>
+        <w:rPr>
+          <w:sz w:val="24"/>
+          <w:szCs w:val="24"/>
+        </w:rPr>
+      </w:pPr>
+      <w:r>
+        <w:rPr>
+          <w:sz w:val="24"/>
+          <w:szCs w:val="24"/>
+        </w:rPr>
+        <w:t xml:space="preserve">The level 2 kappa is the adult kappa. They have a shield on their back and long hair around the opening on their head.  They are tall and stand like their back is bend way too much forward. Like that of an old man.  The level 2 kappa don’t have much muscle u can see but are not bone skinny either. Due to their positioning of their back u can see some bones here and there. They are scalier </w:t>
+      </w:r>
+      <w:r>
+        <w:rPr>
+          <w:sz w:val="24"/>
+          <w:szCs w:val="24"/>
+        </w:rPr>
+        <w:t>and their</w:t>
+      </w:r>
+      <w:r>
+        <w:rPr>
+          <w:sz w:val="24"/>
+          <w:szCs w:val="24"/>
+        </w:rPr>
+        <w:t xml:space="preserve"> hair looks slimier than any other part of their body.</w:t>
+      </w:r>
+    </w:p>
+    <w:p>
+      <w:pPr>
+        <w:rPr>
+          <w:sz w:val="24"/>
+          <w:szCs w:val="24"/>
+        </w:rPr>
+      </w:pPr>
+    </w:p>
+    <w:p>
+      <w:pPr>
+        <w:rPr>
+          <w:b/>
+          <w:sz w:val="24"/>
+          <w:szCs w:val="24"/>
+        </w:rPr>
+      </w:pPr>
+      <w:r>
+        <w:rPr>
+          <w:b/>
+          <w:sz w:val="24"/>
+          <w:szCs w:val="24"/>
+        </w:rPr>
+        <w:t xml:space="preserve">Enemy </w:t>
       </w:r>
       <w:bookmarkStart w:id="0" w:name="_GoBack"/>
       <w:bookmarkEnd w:id="0"/>
-    </w:p>
-    <w:p>
-      <w:pPr>
-        <w:rPr>
-          <w:rFonts w:ascii="Baskerville Old Face" w:hAnsi="Baskerville Old Face"/>
-          <w:sz w:val="24"/>
-          <w:szCs w:val="24"/>
-        </w:rPr>
-      </w:pPr>
-    </w:p>
-    <w:p>
-      <w:pPr>
-        <w:rPr>
-          <w:rFonts w:ascii="Baskerville Old Face" w:hAnsi="Baskerville Old Face"/>
-          <w:sz w:val="24"/>
-          <w:szCs w:val="24"/>
-        </w:rPr>
-      </w:pPr>
-      <w:r>
-        <w:rPr>
-          <w:rFonts w:ascii="Baskerville Old Face" w:hAnsi="Baskerville Old Face"/>
-          <w:sz w:val="24"/>
-          <w:szCs w:val="24"/>
-        </w:rPr>
-        <w:t>Our main character is a ninja so he wears typical ninja clothes with a lot of black but without a mask.</w:t>
-      </w:r>
-      <w:r>
-        <w:rPr>
-          <w:rFonts w:ascii="Baskerville Old Face" w:hAnsi="Baskerville Old Face"/>
-          <w:sz w:val="24"/>
-          <w:szCs w:val="24"/>
-        </w:rPr>
-        <w:t xml:space="preserve"> The main character is a stealth type and very talented. </w:t>
-      </w:r>
-      <w:r>
-        <w:rPr>
-          <w:rFonts w:ascii="Baskerville Old Face" w:hAnsi="Baskerville Old Face"/>
-          <w:sz w:val="24"/>
-          <w:szCs w:val="24"/>
-        </w:rPr>
-        <w:t>The best Ninja of the school.</w:t>
-      </w:r>
-      <w:r>
-        <w:rPr>
-          <w:rFonts w:ascii="Baskerville Old Face" w:hAnsi="Baskerville Old Face"/>
-          <w:sz w:val="24"/>
-          <w:szCs w:val="24"/>
-        </w:rPr>
-        <w:br/>
-        <w:t xml:space="preserve">But on the other side he is a very poor kid, he comes from a poor family. </w:t>
-      </w:r>
-    </w:p>
-    <w:p>
-      <w:pPr>
-        <w:rPr>
-          <w:rFonts w:ascii="Baskerville Old Face" w:hAnsi="Baskerville Old Face"/>
-          <w:sz w:val="24"/>
-          <w:szCs w:val="24"/>
-        </w:rPr>
-      </w:pPr>
-    </w:p>
-    <w:p>
-      <w:pPr>
-        <w:rPr>
-          <w:rFonts w:ascii="Baskerville Old Face" w:hAnsi="Baskerville Old Face"/>
-          <w:sz w:val="24"/>
-          <w:szCs w:val="24"/>
-        </w:rPr>
-      </w:pPr>
-      <w:r>
-        <w:rPr>
-          <w:rFonts w:ascii="Baskerville Old Face" w:hAnsi="Baskerville Old Face"/>
-          <w:sz w:val="24"/>
-          <w:szCs w:val="24"/>
-        </w:rPr>
-        <w:t>The enemies are kappa’</w:t>
-      </w:r>
-      <w:r>
-        <w:rPr>
-          <w:rFonts w:ascii="Baskerville Old Face" w:hAnsi="Baskerville Old Face"/>
-          <w:sz w:val="24"/>
-          <w:szCs w:val="24"/>
-        </w:rPr>
-        <w:t>s. They are a mix of a turtle and a bird. The body is turtle and t</w:t>
-      </w:r>
-      <w:r>
-        <w:rPr>
-          <w:rFonts w:ascii="Baskerville Old Face" w:hAnsi="Baskerville Old Face"/>
-          <w:sz w:val="24"/>
-          <w:szCs w:val="24"/>
-        </w:rPr>
-        <w:t>he face more</w:t>
-      </w:r>
-      <w:r>
-        <w:rPr>
-          <w:rFonts w:ascii="Baskerville Old Face" w:hAnsi="Baskerville Old Face"/>
-          <w:sz w:val="24"/>
-          <w:szCs w:val="24"/>
-        </w:rPr>
-        <w:t xml:space="preserve"> like a bird. They</w:t>
-      </w:r>
-      <w:r>
-        <w:rPr>
-          <w:rFonts w:ascii="Baskerville Old Face" w:hAnsi="Baskerville Old Face"/>
-          <w:sz w:val="24"/>
-          <w:szCs w:val="24"/>
-        </w:rPr>
-        <w:t xml:space="preserve"> are slimy and come in three types.</w:t>
-      </w:r>
-      <w:r>
-        <w:rPr>
-          <w:rFonts w:ascii="Baskerville Old Face" w:hAnsi="Baskerville Old Face"/>
+      <w:r>
+        <w:rPr>
+          <w:b/>
+          <w:sz w:val="24"/>
+          <w:szCs w:val="24"/>
+        </w:rPr>
+        <w:t>Lvl3:</w:t>
+      </w:r>
+    </w:p>
+    <w:p>
+      <w:pPr>
+        <w:rPr>
+          <w:sz w:val="24"/>
+          <w:szCs w:val="24"/>
+        </w:rPr>
+      </w:pPr>
+      <w:r>
+        <w:rPr>
+          <w:sz w:val="24"/>
+          <w:szCs w:val="24"/>
+        </w:rPr>
+        <w:t>The level 3 kappa is the boss kappa. The daddy of them all. He will appear in the end battle.  He has a lot of muscle and has a full big shield on his back. He looks old. His hair is short and he has a lot of scales. He basically looks like a mix</w:t>
+      </w:r>
+      <w:r>
+        <w:rPr>
+          <w:sz w:val="24"/>
+          <w:szCs w:val="24"/>
+        </w:rPr>
+        <w:t xml:space="preserve"> between a turtle and a lizard and a bird beak. He is way bigger than the other kappa’s and bigger than the main character. For inspiration we looked for pictures of kappa’s, ninja turtles and bowser. </w:t>
+      </w:r>
+    </w:p>
+    <w:p>
+      <w:pPr>
+        <w:rPr>
+          <w:sz w:val="24"/>
+          <w:szCs w:val="24"/>
+        </w:rPr>
+      </w:pPr>
+    </w:p>
+    <w:p>
+      <w:pPr>
+        <w:rPr>
+          <w:sz w:val="28"/>
+          <w:szCs w:val="28"/>
+        </w:rPr>
+      </w:pPr>
+    </w:p>
+    <w:p>
+      <w:pPr>
+        <w:rPr>
+          <w:sz w:val="24"/>
+          <w:szCs w:val="24"/>
+        </w:rPr>
+      </w:pPr>
+    </w:p>
+    <w:p>
+      <w:pPr>
+        <w:rPr>
+          <w:sz w:val="24"/>
+          <w:szCs w:val="24"/>
+        </w:rPr>
+      </w:pPr>
+    </w:p>
+    <w:p>
+      <w:pPr>
+        <w:rPr>
+          <w:sz w:val="24"/>
+          <w:szCs w:val="24"/>
+        </w:rPr>
+      </w:pPr>
+      <w:r>
+        <w:rPr>
           <w:sz w:val="24"/>
           <w:szCs w:val="24"/>
         </w:rPr>
         <w:t xml:space="preserve"> </w:t>
-      </w:r>
-    </w:p>
-    <w:p>
-      <w:pPr>
-        <w:rPr>
-          <w:rFonts w:ascii="Baskerville Old Face" w:hAnsi="Baskerville Old Face"/>
-          <w:sz w:val="24"/>
-          <w:szCs w:val="24"/>
-        </w:rPr>
-      </w:pPr>
-      <w:r>
-        <w:rPr>
-          <w:rFonts w:ascii="Baskerville Old Face" w:hAnsi="Baskerville Old Face"/>
-          <w:sz w:val="24"/>
-          <w:szCs w:val="24"/>
-        </w:rPr>
-        <w:t>First is the baby kappa it’s small slimy and has no shell so it is very vulnerable so easy to kill.</w:t>
-      </w:r>
-    </w:p>
-    <w:p>
-      <w:pPr>
-        <w:rPr>
-          <w:rFonts w:ascii="Baskerville Old Face" w:hAnsi="Baskerville Old Face"/>
-          <w:sz w:val="24"/>
-          <w:szCs w:val="24"/>
-        </w:rPr>
-      </w:pPr>
-      <w:r>
-        <w:rPr>
-          <w:rFonts w:ascii="Baskerville Old Face" w:hAnsi="Baskerville Old Face"/>
-          <w:sz w:val="24"/>
-          <w:szCs w:val="24"/>
-        </w:rPr>
-        <w:t>Second we have the bigger one that is the adult kappa, it is bigger stronger and it has a shield so you have to think twice before taking them on.</w:t>
-      </w:r>
-    </w:p>
-    <w:p>
-      <w:pPr>
-        <w:rPr>
-          <w:rFonts w:ascii="Baskerville Old Face" w:hAnsi="Baskerville Old Face"/>
-          <w:sz w:val="24"/>
-          <w:szCs w:val="24"/>
-        </w:rPr>
-      </w:pPr>
-      <w:r>
-        <w:rPr>
-          <w:rFonts w:ascii="Baskerville Old Face" w:hAnsi="Baskerville Old Face"/>
-          <w:sz w:val="24"/>
-          <w:szCs w:val="24"/>
-        </w:rPr>
-        <w:t xml:space="preserve">At last we have the boss kappa, it is bulky and stands like a human, it </w:t>
-      </w:r>
-      <w:r>
-        <w:rPr>
-          <w:rFonts w:ascii="Baskerville Old Face" w:hAnsi="Baskerville Old Face"/>
-          <w:sz w:val="24"/>
-          <w:szCs w:val="24"/>
-        </w:rPr>
-        <w:t>basically</w:t>
-      </w:r>
-      <w:r>
-        <w:rPr>
-          <w:rFonts w:ascii="Baskerville Old Face" w:hAnsi="Baskerville Old Face"/>
-          <w:sz w:val="24"/>
-          <w:szCs w:val="24"/>
-        </w:rPr>
-        <w:t xml:space="preserve"> looks like a ninja turtle but it’s </w:t>
-      </w:r>
-      <w:r>
-        <w:rPr>
-          <w:rFonts w:ascii="Baskerville Old Face" w:hAnsi="Baskerville Old Face"/>
-          <w:sz w:val="24"/>
-          <w:szCs w:val="24"/>
-        </w:rPr>
-        <w:t>slimier</w:t>
-      </w:r>
-      <w:r>
-        <w:rPr>
-          <w:rFonts w:ascii="Baskerville Old Face" w:hAnsi="Baskerville Old Face"/>
-          <w:sz w:val="24"/>
-          <w:szCs w:val="24"/>
-        </w:rPr>
-        <w:t xml:space="preserve"> and looks more aggressive.</w:t>
-      </w:r>
-    </w:p>
-    <w:p>
-      <w:pPr>
-        <w:rPr>
-          <w:rFonts w:ascii="Baskerville Old Face" w:hAnsi="Baskerville Old Face"/>
-          <w:sz w:val="24"/>
-          <w:szCs w:val="24"/>
-        </w:rPr>
-      </w:pPr>
-    </w:p>
-    <w:p>
-      <w:pPr>
-        <w:rPr>
-          <w:rFonts w:ascii="Baskerville Old Face" w:hAnsi="Baskerville Old Face"/>
-          <w:sz w:val="24"/>
-          <w:szCs w:val="24"/>
-        </w:rPr>
-      </w:pPr>
-      <w:r>
-        <w:rPr>
-          <w:rFonts w:ascii="Baskerville Old Face" w:hAnsi="Baskerville Old Face"/>
-          <w:sz w:val="24"/>
-          <w:szCs w:val="24"/>
-        </w:rPr>
-        <w:t xml:space="preserve">The main character and the enemies both have 4k textures while the environment only has 1080px, the objects have </w:t>
-      </w:r>
-      <w:r>
-        <w:rPr>
-          <w:rFonts w:ascii="Baskerville Old Face" w:hAnsi="Baskerville Old Face"/>
-          <w:sz w:val="24"/>
-          <w:szCs w:val="24"/>
-        </w:rPr>
-        <w:t>only 512 because most objects don’t really need to have much detail.</w:t>
-      </w:r>
-    </w:p>
-    <w:p>
-      <w:pPr>
-        <w:rPr>
-          <w:rFonts w:ascii="Baskerville Old Face" w:hAnsi="Baskerville Old Face"/>
-          <w:sz w:val="24"/>
-          <w:szCs w:val="24"/>
-        </w:rPr>
-      </w:pPr>
-    </w:p>
-    <w:p>
-      <w:pPr>
-        <w:rPr>
-          <w:rFonts w:ascii="Baskerville Old Face" w:hAnsi="Baskerville Old Face"/>
-          <w:sz w:val="24"/>
-          <w:szCs w:val="24"/>
-        </w:rPr>
-      </w:pPr>
-      <w:r>
-        <w:rPr>
-          <w:rFonts w:ascii="Baskerville Old Face" w:hAnsi="Baskerville Old Face"/>
-          <w:sz w:val="24"/>
-          <w:szCs w:val="24"/>
-        </w:rPr>
-        <w:t>Pick-ups are also in the game, you have to find them and will be presented to you as a sprite.</w:t>
-      </w:r>
-      <w:r>
-        <w:rPr>
-          <w:rFonts w:ascii="Baskerville Old Face" w:hAnsi="Baskerville Old Face"/>
-          <w:sz w:val="24"/>
-          <w:szCs w:val="24"/>
-        </w:rPr>
-        <w:br/>
-        <w:t xml:space="preserve">The UI is a 2d sprite based on typical Japanese art. </w:t>
-      </w:r>
-      <w:r>
-        <w:rPr>
-          <w:rFonts w:ascii="Baskerville Old Face" w:hAnsi="Baskerville Old Face"/>
-          <w:sz w:val="24"/>
-          <w:szCs w:val="24"/>
-        </w:rPr>
-        <w:br/>
-      </w:r>
-      <w:r>
-        <w:rPr>
-          <w:rFonts w:ascii="Baskerville Old Face" w:hAnsi="Baskerville Old Face"/>
-          <w:sz w:val="24"/>
-          <w:szCs w:val="24"/>
-        </w:rPr>
-        <w:br/>
-        <w:t xml:space="preserve">The environment is both 3d and 2d. The background isn’t very detailed and in 2d, while the props are 3d. </w:t>
-      </w:r>
-      <w:r>
-        <w:rPr>
-          <w:rFonts w:ascii="Baskerville Old Face" w:hAnsi="Baskerville Old Face"/>
-          <w:sz w:val="24"/>
-          <w:szCs w:val="24"/>
-        </w:rPr>
-        <w:br/>
-      </w:r>
-      <w:r>
-        <w:rPr>
-          <w:rFonts w:ascii="Baskerville Old Face" w:hAnsi="Baskerville Old Face"/>
-          <w:sz w:val="24"/>
-          <w:szCs w:val="24"/>
-        </w:rPr>
-        <w:br/>
-        <w:t>We have 3 levels with different weather settings.</w:t>
-      </w:r>
-      <w:r>
-        <w:rPr>
-          <w:rFonts w:ascii="Baskerville Old Face" w:hAnsi="Baskerville Old Face"/>
-          <w:sz w:val="24"/>
-          <w:szCs w:val="24"/>
-        </w:rPr>
-        <w:br/>
-        <w:t xml:space="preserve">In the first level we have a sunset environment. </w:t>
-      </w:r>
-      <w:r>
-        <w:rPr>
-          <w:rFonts w:ascii="Baskerville Old Face" w:hAnsi="Baskerville Old Face"/>
-          <w:sz w:val="24"/>
-          <w:szCs w:val="24"/>
-        </w:rPr>
-        <w:br/>
-        <w:t xml:space="preserve">In the second level we have rain drops particles. </w:t>
-      </w:r>
-      <w:r>
-        <w:rPr>
-          <w:rFonts w:ascii="Baskerville Old Face" w:hAnsi="Baskerville Old Face"/>
-          <w:sz w:val="24"/>
-          <w:szCs w:val="24"/>
-        </w:rPr>
-        <w:br/>
-        <w:t xml:space="preserve">In the third level we have stars and a moon in the sky. </w:t>
       </w:r>
     </w:p>
     <w:sectPr>
@@ -422,7 +500,7 @@
       </w:pPr>
     </w:pPrDefault>
   </w:docDefaults>
-  <w:latentStyles w:defLockedState="0" w:defUIPriority="99" w:defSemiHidden="0" w:defUnhideWhenUsed="0" w:defQFormat="0" w:count="372">
+  <w:latentStyles w:defLockedState="0" w:defUIPriority="99" w:defSemiHidden="0" w:defUnhideWhenUsed="0" w:defQFormat="0" w:count="373">
     <w:lsdException w:name="Normal" w:uiPriority="0" w:qFormat="1"/>
     <w:lsdException w:name="heading 1" w:uiPriority="9" w:qFormat="1"/>
     <w:lsdException w:name="heading 2" w:semiHidden="1" w:uiPriority="9" w:unhideWhenUsed="1" w:qFormat="1"/>
@@ -792,6 +870,7 @@
     <w:lsdException w:name="List Table 6 Colorful Accent 6" w:uiPriority="51"/>
     <w:lsdException w:name="List Table 7 Colorful Accent 6" w:uiPriority="52"/>
     <w:lsdException w:name="Mention" w:semiHidden="1" w:unhideWhenUsed="1"/>
+    <w:lsdException w:name="Smart Hyperlink" w:semiHidden="1" w:unhideWhenUsed="1"/>
   </w:latentStyles>
   <w:style w:type="paragraph" w:default="1" w:styleId="Normal">
     <w:name w:val="Normal"/>

</xml_diff>

<commit_message>
concept art lvl 1 van sasha toegevoegd
</commit_message>
<xml_diff>
--- a/Concept/Documentation/Art document.docx
+++ b/Concept/Documentation/Art document.docx
@@ -393,54 +393,117 @@
         </w:rPr>
         <w:t xml:space="preserve">Enemy </w:t>
       </w:r>
+      <w:r>
+        <w:rPr>
+          <w:b/>
+          <w:sz w:val="24"/>
+          <w:szCs w:val="24"/>
+        </w:rPr>
+        <w:t>Lvl3:</w:t>
+      </w:r>
+    </w:p>
+    <w:p>
+      <w:pPr>
+        <w:rPr>
+          <w:sz w:val="24"/>
+          <w:szCs w:val="24"/>
+        </w:rPr>
+      </w:pPr>
+      <w:r>
+        <w:rPr>
+          <w:sz w:val="24"/>
+          <w:szCs w:val="24"/>
+        </w:rPr>
+        <w:t>The level 3 kappa is the boss kappa. The daddy of them all. He will appear in the end battle.  He has a lot of muscle and has a full big shield on his back. He looks old. His hair is short and he has a lot of scales. He basically looks like a mix</w:t>
+      </w:r>
+      <w:r>
+        <w:rPr>
+          <w:sz w:val="24"/>
+          <w:szCs w:val="24"/>
+        </w:rPr>
+        <w:t xml:space="preserve"> between a turtle and a lizard and a bird beak. He is way bigger than the other kappa’s and bigger than the main character. For inspiration we looked for pictures of kappa’s, ninja turtles and bowser. </w:t>
+      </w:r>
+    </w:p>
+    <w:p>
+      <w:pPr>
+        <w:rPr>
+          <w:sz w:val="24"/>
+          <w:szCs w:val="24"/>
+        </w:rPr>
+      </w:pPr>
+    </w:p>
+    <w:p>
+      <w:pPr>
+        <w:rPr>
+          <w:sz w:val="28"/>
+          <w:szCs w:val="28"/>
+        </w:rPr>
+      </w:pPr>
+      <w:r>
+        <w:rPr>
+          <w:sz w:val="28"/>
+          <w:szCs w:val="28"/>
+        </w:rPr>
+        <w:t>Lvl1 concept art:</w:t>
+      </w:r>
+    </w:p>
+    <w:p>
+      <w:pPr>
+        <w:rPr>
+          <w:sz w:val="28"/>
+          <w:szCs w:val="28"/>
+        </w:rPr>
+      </w:pPr>
+      <w:r>
+        <w:rPr>
+          <w:noProof/>
+          <w:sz w:val="28"/>
+          <w:szCs w:val="28"/>
+        </w:rPr>
+        <w:drawing>
+          <wp:inline distT="0" distB="0" distL="0" distR="0">
+            <wp:extent cx="6553200" cy="4175760"/>
+            <wp:effectExtent l="0" t="0" r="0" b="0"/>
+            <wp:docPr id="1" name="Picture 1"/>
+            <wp:cNvGraphicFramePr>
+              <a:graphicFrameLocks xmlns:a="http://schemas.openxmlformats.org/drawingml/2006/main" noChangeAspect="1"/>
+            </wp:cNvGraphicFramePr>
+            <a:graphic xmlns:a="http://schemas.openxmlformats.org/drawingml/2006/main">
+              <a:graphicData uri="http://schemas.openxmlformats.org/drawingml/2006/picture">
+                <pic:pic xmlns:pic="http://schemas.openxmlformats.org/drawingml/2006/picture">
+                  <pic:nvPicPr>
+                    <pic:cNvPr id="1" name="Level1 Concept.jpg"/>
+                    <pic:cNvPicPr/>
+                  </pic:nvPicPr>
+                  <pic:blipFill>
+                    <a:blip r:embed="rId4" cstate="print">
+                      <a:extLst>
+                        <a:ext uri="{28A0092B-C50C-407E-A947-70E740481C1C}">
+                          <a14:useLocalDpi xmlns:a14="http://schemas.microsoft.com/office/drawing/2010/main" val="0"/>
+                        </a:ext>
+                      </a:extLst>
+                    </a:blip>
+                    <a:stretch>
+                      <a:fillRect/>
+                    </a:stretch>
+                  </pic:blipFill>
+                  <pic:spPr>
+                    <a:xfrm>
+                      <a:off x="0" y="0"/>
+                      <a:ext cx="6553200" cy="4175760"/>
+                    </a:xfrm>
+                    <a:prstGeom prst="rect">
+                      <a:avLst/>
+                    </a:prstGeom>
+                  </pic:spPr>
+                </pic:pic>
+              </a:graphicData>
+            </a:graphic>
+          </wp:inline>
+        </w:drawing>
+      </w:r>
       <w:bookmarkStart w:id="0" w:name="_GoBack"/>
       <w:bookmarkEnd w:id="0"/>
-      <w:r>
-        <w:rPr>
-          <w:b/>
-          <w:sz w:val="24"/>
-          <w:szCs w:val="24"/>
-        </w:rPr>
-        <w:t>Lvl3:</w:t>
-      </w:r>
-    </w:p>
-    <w:p>
-      <w:pPr>
-        <w:rPr>
-          <w:sz w:val="24"/>
-          <w:szCs w:val="24"/>
-        </w:rPr>
-      </w:pPr>
-      <w:r>
-        <w:rPr>
-          <w:sz w:val="24"/>
-          <w:szCs w:val="24"/>
-        </w:rPr>
-        <w:t>The level 3 kappa is the boss kappa. The daddy of them all. He will appear in the end battle.  He has a lot of muscle and has a full big shield on his back. He looks old. His hair is short and he has a lot of scales. He basically looks like a mix</w:t>
-      </w:r>
-      <w:r>
-        <w:rPr>
-          <w:sz w:val="24"/>
-          <w:szCs w:val="24"/>
-        </w:rPr>
-        <w:t xml:space="preserve"> between a turtle and a lizard and a bird beak. He is way bigger than the other kappa’s and bigger than the main character. For inspiration we looked for pictures of kappa’s, ninja turtles and bowser. </w:t>
-      </w:r>
-    </w:p>
-    <w:p>
-      <w:pPr>
-        <w:rPr>
-          <w:sz w:val="24"/>
-          <w:szCs w:val="24"/>
-        </w:rPr>
-      </w:pPr>
-    </w:p>
-    <w:p>
-      <w:pPr>
-        <w:rPr>
-          <w:sz w:val="28"/>
-          <w:szCs w:val="28"/>
-        </w:rPr>
-      </w:pPr>
     </w:p>
     <w:p>
       <w:pPr>
@@ -606,6 +669,7 @@
     <w:lsdException w:name="HTML Sample" w:semiHidden="1" w:unhideWhenUsed="1"/>
     <w:lsdException w:name="HTML Typewriter" w:semiHidden="1" w:unhideWhenUsed="1"/>
     <w:lsdException w:name="HTML Variable" w:semiHidden="1" w:unhideWhenUsed="1"/>
+    <w:lsdException w:name="Normal Table" w:semiHidden="1" w:unhideWhenUsed="1"/>
     <w:lsdException w:name="annotation subject" w:semiHidden="1" w:unhideWhenUsed="1"/>
     <w:lsdException w:name="No List" w:semiHidden="1" w:unhideWhenUsed="1"/>
     <w:lsdException w:name="Outline List 1" w:semiHidden="1" w:unhideWhenUsed="1"/>
@@ -652,8 +716,10 @@
     <w:lsdException w:name="Table Subtle 2" w:semiHidden="1" w:unhideWhenUsed="1"/>
     <w:lsdException w:name="Table Web 1" w:semiHidden="1" w:unhideWhenUsed="1"/>
     <w:lsdException w:name="Table Web 2" w:semiHidden="1" w:unhideWhenUsed="1"/>
+    <w:lsdException w:name="Table Web 3" w:semiHidden="1" w:unhideWhenUsed="1"/>
     <w:lsdException w:name="Balloon Text" w:semiHidden="1" w:unhideWhenUsed="1"/>
     <w:lsdException w:name="Table Grid" w:uiPriority="39"/>
+    <w:lsdException w:name="Table Theme" w:semiHidden="1" w:unhideWhenUsed="1"/>
     <w:lsdException w:name="Placeholder Text" w:semiHidden="1"/>
     <w:lsdException w:name="No Spacing" w:uiPriority="1" w:qFormat="1"/>
     <w:lsdException w:name="Light Shading" w:uiPriority="60"/>

</xml_diff>